<commit_message>
Typo in project description and good and bad mock analysis report and analysis
</commit_message>
<xml_diff>
--- a/Mock Project.docx
+++ b/Mock Project.docx
@@ -1,6 +1,6 @@
 
 <file path=word/document.xml><?xml version="1.0" encoding="utf-8"?>
-<w:document xmlns:wpc="http://schemas.microsoft.com/office/word/2010/wordprocessingCanvas" xmlns:cx="http://schemas.microsoft.com/office/drawing/2014/chartex" xmlns:mc="http://schemas.openxmlformats.org/markup-compatibility/2006" xmlns:o="urn:schemas-microsoft-com:office:office" xmlns:r="http://schemas.openxmlformats.org/officeDocument/2006/relationships" xmlns:m="http://schemas.openxmlformats.org/officeDocument/2006/math" xmlns:v="urn:schemas-microsoft-com:vml" xmlns:wp14="http://schemas.microsoft.com/office/word/2010/wordprocessingDrawing" xmlns:wp="http://schemas.openxmlformats.org/drawingml/2006/wordprocessingDrawing" xmlns:w10="urn:schemas-microsoft-com:office:word" xmlns:w="http://schemas.openxmlformats.org/wordprocessingml/2006/main" xmlns:w14="http://schemas.microsoft.com/office/word/2010/wordml" xmlns:w15="http://schemas.microsoft.com/office/word/2012/wordml" xmlns:w16se="http://schemas.microsoft.com/office/word/2015/wordml/symex" xmlns:wpg="http://schemas.microsoft.com/office/word/2010/wordprocessingGroup" xmlns:wpi="http://schemas.microsoft.com/office/word/2010/wordprocessingInk" xmlns:wne="http://schemas.microsoft.com/office/word/2006/wordml" xmlns:wps="http://schemas.microsoft.com/office/word/2010/wordprocessingShape" mc:Ignorable="w14 w15 w16se wp14">
+<w:document xmlns:wpc="http://schemas.microsoft.com/office/word/2010/wordprocessingCanvas" xmlns:cx="http://schemas.microsoft.com/office/drawing/2014/chartex" xmlns:cx1="http://schemas.microsoft.com/office/drawing/2015/9/8/chartex" xmlns:cx2="http://schemas.microsoft.com/office/drawing/2015/10/21/chartex" xmlns:cx3="http://schemas.microsoft.com/office/drawing/2016/5/9/chartex" xmlns:cx4="http://schemas.microsoft.com/office/drawing/2016/5/10/chartex" xmlns:cx5="http://schemas.microsoft.com/office/drawing/2016/5/11/chartex" xmlns:cx6="http://schemas.microsoft.com/office/drawing/2016/5/12/chartex" xmlns:cx7="http://schemas.microsoft.com/office/drawing/2016/5/13/chartex" xmlns:cx8="http://schemas.microsoft.com/office/drawing/2016/5/14/chartex" xmlns:mc="http://schemas.openxmlformats.org/markup-compatibility/2006" xmlns:aink="http://schemas.microsoft.com/office/drawing/2016/ink" xmlns:am3d="http://schemas.microsoft.com/office/drawing/2017/model3d" xmlns:o="urn:schemas-microsoft-com:office:office" xmlns:r="http://schemas.openxmlformats.org/officeDocument/2006/relationships" xmlns:m="http://schemas.openxmlformats.org/officeDocument/2006/math" xmlns:v="urn:schemas-microsoft-com:vml" xmlns:wp14="http://schemas.microsoft.com/office/word/2010/wordprocessingDrawing" xmlns:wp="http://schemas.openxmlformats.org/drawingml/2006/wordprocessingDrawing" xmlns:w10="urn:schemas-microsoft-com:office:word" xmlns:w="http://schemas.openxmlformats.org/wordprocessingml/2006/main" xmlns:w14="http://schemas.microsoft.com/office/word/2010/wordml" xmlns:w15="http://schemas.microsoft.com/office/word/2012/wordml" xmlns:w16cid="http://schemas.microsoft.com/office/word/2016/wordml/cid" xmlns:w16se="http://schemas.microsoft.com/office/word/2015/wordml/symex" xmlns:wpg="http://schemas.microsoft.com/office/word/2010/wordprocessingGroup" xmlns:wpi="http://schemas.microsoft.com/office/word/2010/wordprocessingInk" xmlns:wne="http://schemas.microsoft.com/office/word/2006/wordml" xmlns:wps="http://schemas.microsoft.com/office/word/2010/wordprocessingShape" mc:Ignorable="w14 w15 w16se w16cid wp14">
   <w:body>
     <w:p>
       <w:pPr>
@@ -56,7 +56,6 @@
           <w:sz w:val="24"/>
         </w:rPr>
       </w:pPr>
-      <w:bookmarkStart w:id="0" w:name="_GoBack"/>
       <w:r>
         <w:rPr>
           <w:rFonts w:asciiTheme="majorHAnsi" w:hAnsiTheme="majorHAnsi" w:cstheme="majorHAnsi"/>
@@ -66,7 +65,6 @@
         <w:t>Objective:</w:t>
       </w:r>
     </w:p>
-    <w:bookmarkEnd w:id="0"/>
     <w:p>
       <w:pPr>
         <w:spacing w:line="240" w:lineRule="auto"/>
@@ -190,39 +188,7 @@
           <w:rFonts w:asciiTheme="majorHAnsi" w:hAnsiTheme="majorHAnsi" w:cstheme="majorHAnsi"/>
           <w:sz w:val="24"/>
         </w:rPr>
-        <w:t xml:space="preserve">For example, “A </w:t>
-      </w:r>
-      <w:proofErr w:type="spellStart"/>
-      <w:r>
-        <w:rPr>
-          <w:rFonts w:asciiTheme="majorHAnsi" w:hAnsiTheme="majorHAnsi" w:cstheme="majorHAnsi"/>
-          <w:sz w:val="24"/>
-        </w:rPr>
-        <w:t>A</w:t>
-      </w:r>
-      <w:proofErr w:type="spellEnd"/>
-      <w:r>
-        <w:rPr>
-          <w:rFonts w:asciiTheme="majorHAnsi" w:hAnsiTheme="majorHAnsi" w:cstheme="majorHAnsi"/>
-          <w:sz w:val="24"/>
-        </w:rPr>
-        <w:t xml:space="preserve"> B </w:t>
-      </w:r>
-      <w:proofErr w:type="spellStart"/>
-      <w:r>
-        <w:rPr>
-          <w:rFonts w:asciiTheme="majorHAnsi" w:hAnsiTheme="majorHAnsi" w:cstheme="majorHAnsi"/>
-          <w:sz w:val="24"/>
-        </w:rPr>
-        <w:t>B</w:t>
-      </w:r>
-      <w:proofErr w:type="spellEnd"/>
-      <w:r>
-        <w:rPr>
-          <w:rFonts w:asciiTheme="majorHAnsi" w:hAnsiTheme="majorHAnsi" w:cstheme="majorHAnsi"/>
-          <w:sz w:val="24"/>
-        </w:rPr>
-        <w:t xml:space="preserve"> C” would have 3 cache misses when using a cache manager with size 2. The first A and B are missed and final C is missed as well. Based on the policy, you would need to decide which key to discard when storing C. </w:t>
+        <w:t xml:space="preserve">For example, “A A B B C” would have 3 cache misses when using a cache manager with size 2. The first A and B are missed and final C is missed as well. Based on the policy, you would need to decide which key to discard when storing C. </w:t>
       </w:r>
     </w:p>
     <w:p>
@@ -278,6 +244,7 @@
           <w:sz w:val="24"/>
         </w:rPr>
       </w:pPr>
+      <w:bookmarkStart w:id="0" w:name="OLE_LINK1"/>
       <w:r>
         <w:rPr>
           <w:rFonts w:asciiTheme="majorHAnsi" w:hAnsiTheme="majorHAnsi" w:cstheme="majorHAnsi"/>
@@ -293,6 +260,7 @@
         <w:t xml:space="preserve"> with cache size = 10</w:t>
       </w:r>
     </w:p>
+    <w:bookmarkEnd w:id="0"/>
     <w:tbl>
       <w:tblPr>
         <w:tblStyle w:val="TableGrid"/>
@@ -525,8 +493,17 @@
                 <w:rFonts w:asciiTheme="majorHAnsi" w:hAnsiTheme="majorHAnsi" w:cstheme="majorHAnsi"/>
                 <w:sz w:val="24"/>
               </w:rPr>
-              <w:t>Case 2</w:t>
+              <w:t xml:space="preserve">Case </w:t>
             </w:r>
+            <w:r>
+              <w:rPr>
+                <w:rFonts w:asciiTheme="majorHAnsi" w:hAnsiTheme="majorHAnsi" w:cstheme="majorHAnsi"/>
+                <w:sz w:val="24"/>
+              </w:rPr>
+              <w:t>3</w:t>
+            </w:r>
+            <w:bookmarkStart w:id="1" w:name="_GoBack"/>
+            <w:bookmarkEnd w:id="1"/>
           </w:p>
         </w:tc>
         <w:tc>
@@ -614,9 +591,82 @@
           <w:sz w:val="24"/>
           <w:u w:val="single"/>
         </w:rPr>
-        <w:t xml:space="preserve">Cover page (1 </w:t>
-      </w:r>
-      <w:proofErr w:type="spellStart"/>
+        <w:t>Cover page (1 pt):</w:t>
+      </w:r>
+      <w:r>
+        <w:rPr>
+          <w:rFonts w:asciiTheme="majorHAnsi" w:hAnsiTheme="majorHAnsi" w:cstheme="majorHAnsi"/>
+          <w:sz w:val="24"/>
+        </w:rPr>
+        <w:t xml:space="preserve"> should contain the following in the exact order as specified:</w:t>
+      </w:r>
+    </w:p>
+    <w:p>
+      <w:pPr>
+        <w:spacing w:line="240" w:lineRule="auto"/>
+        <w:rPr>
+          <w:rFonts w:asciiTheme="majorHAnsi" w:hAnsiTheme="majorHAnsi" w:cstheme="majorHAnsi"/>
+          <w:sz w:val="24"/>
+        </w:rPr>
+      </w:pPr>
+      <w:r>
+        <w:rPr>
+          <w:rFonts w:asciiTheme="majorHAnsi" w:hAnsiTheme="majorHAnsi" w:cstheme="majorHAnsi"/>
+          <w:sz w:val="24"/>
+        </w:rPr>
+        <w:t>a. Status of this assignment: Complete or Incomplete. If in</w:t>
+      </w:r>
+      <w:r>
+        <w:rPr>
+          <w:rFonts w:asciiTheme="majorHAnsi" w:hAnsiTheme="majorHAnsi" w:cstheme="majorHAnsi"/>
+          <w:sz w:val="24"/>
+        </w:rPr>
+        <w:t>complete, state clearly what is incomplete.</w:t>
+      </w:r>
+      <w:r>
+        <w:rPr>
+          <w:rFonts w:asciiTheme="majorHAnsi" w:hAnsiTheme="majorHAnsi" w:cstheme="majorHAnsi"/>
+          <w:sz w:val="24"/>
+        </w:rPr>
+        <w:br/>
+      </w:r>
+      <w:r>
+        <w:rPr>
+          <w:rFonts w:asciiTheme="majorHAnsi" w:hAnsiTheme="majorHAnsi" w:cstheme="majorHAnsi"/>
+          <w:sz w:val="24"/>
+        </w:rPr>
+        <w:t>b. Time spent on th</w:t>
+      </w:r>
+      <w:r>
+        <w:rPr>
+          <w:rFonts w:asciiTheme="majorHAnsi" w:hAnsiTheme="majorHAnsi" w:cstheme="majorHAnsi"/>
+          <w:sz w:val="24"/>
+        </w:rPr>
+        <w:t>is assignment. Number of hours.</w:t>
+      </w:r>
+      <w:r>
+        <w:rPr>
+          <w:rFonts w:asciiTheme="majorHAnsi" w:hAnsiTheme="majorHAnsi" w:cstheme="majorHAnsi"/>
+          <w:sz w:val="24"/>
+        </w:rPr>
+        <w:br/>
+      </w:r>
+      <w:r>
+        <w:rPr>
+          <w:rFonts w:asciiTheme="majorHAnsi" w:hAnsiTheme="majorHAnsi" w:cstheme="majorHAnsi"/>
+          <w:sz w:val="24"/>
+        </w:rPr>
+        <w:t>c. Things you wish you had been told prior to being given the assignment.</w:t>
+      </w:r>
+    </w:p>
+    <w:p>
+      <w:pPr>
+        <w:spacing w:line="240" w:lineRule="auto"/>
+        <w:rPr>
+          <w:rFonts w:asciiTheme="majorHAnsi" w:hAnsiTheme="majorHAnsi" w:cstheme="majorHAnsi"/>
+          <w:sz w:val="24"/>
+        </w:rPr>
+      </w:pPr>
       <w:r>
         <w:rPr>
           <w:rFonts w:asciiTheme="majorHAnsi" w:hAnsiTheme="majorHAnsi" w:cstheme="majorHAnsi"/>
@@ -624,9 +674,66 @@
           <w:sz w:val="24"/>
           <w:u w:val="single"/>
         </w:rPr>
-        <w:t>pt</w:t>
-      </w:r>
-      <w:proofErr w:type="spellEnd"/>
+        <w:t>Design Document (10 pts):</w:t>
+      </w:r>
+      <w:r>
+        <w:rPr>
+          <w:rFonts w:asciiTheme="majorHAnsi" w:hAnsiTheme="majorHAnsi" w:cstheme="majorHAnsi"/>
+          <w:sz w:val="24"/>
+        </w:rPr>
+        <w:t xml:space="preserve"> The design document should be writte</w:t>
+      </w:r>
+      <w:r>
+        <w:rPr>
+          <w:rFonts w:asciiTheme="majorHAnsi" w:hAnsiTheme="majorHAnsi" w:cstheme="majorHAnsi"/>
+          <w:sz w:val="24"/>
+        </w:rPr>
+        <w:t xml:space="preserve">n prior to coding. There should </w:t>
+      </w:r>
+      <w:r>
+        <w:rPr>
+          <w:rFonts w:asciiTheme="majorHAnsi" w:hAnsiTheme="majorHAnsi" w:cstheme="majorHAnsi"/>
+          <w:sz w:val="24"/>
+        </w:rPr>
+        <w:t>not be any code in your design document. No specific templ</w:t>
+      </w:r>
+      <w:r>
+        <w:rPr>
+          <w:rFonts w:asciiTheme="majorHAnsi" w:hAnsiTheme="majorHAnsi" w:cstheme="majorHAnsi"/>
+          <w:sz w:val="24"/>
+        </w:rPr>
+        <w:t xml:space="preserve">ate is provided to you for your </w:t>
+      </w:r>
+      <w:r>
+        <w:rPr>
+          <w:rFonts w:asciiTheme="majorHAnsi" w:hAnsiTheme="majorHAnsi" w:cstheme="majorHAnsi"/>
+          <w:sz w:val="24"/>
+        </w:rPr>
+        <w:t>design. You may draw a diagram to show the architectu</w:t>
+      </w:r>
+      <w:r>
+        <w:rPr>
+          <w:rFonts w:asciiTheme="majorHAnsi" w:hAnsiTheme="majorHAnsi" w:cstheme="majorHAnsi"/>
+          <w:sz w:val="24"/>
+        </w:rPr>
+        <w:t xml:space="preserve">re and the flow of the software </w:t>
+      </w:r>
+      <w:r>
+        <w:rPr>
+          <w:rFonts w:asciiTheme="majorHAnsi" w:hAnsiTheme="majorHAnsi" w:cstheme="majorHAnsi"/>
+          <w:sz w:val="24"/>
+        </w:rPr>
+        <w:t>components, and provide the write-up of your design decisions.</w:t>
+      </w:r>
+    </w:p>
+    <w:p>
+      <w:pPr>
+        <w:spacing w:line="240" w:lineRule="auto"/>
+        <w:rPr>
+          <w:rFonts w:asciiTheme="majorHAnsi" w:hAnsiTheme="majorHAnsi" w:cstheme="majorHAnsi"/>
+          <w:sz w:val="24"/>
+        </w:rPr>
+      </w:pPr>
       <w:r>
         <w:rPr>
           <w:rFonts w:asciiTheme="majorHAnsi" w:hAnsiTheme="majorHAnsi" w:cstheme="majorHAnsi"/>
@@ -634,175 +741,7 @@
           <w:sz w:val="24"/>
           <w:u w:val="single"/>
         </w:rPr>
-        <w:t>):</w:t>
-      </w:r>
-      <w:r>
-        <w:rPr>
-          <w:rFonts w:asciiTheme="majorHAnsi" w:hAnsiTheme="majorHAnsi" w:cstheme="majorHAnsi"/>
-          <w:sz w:val="24"/>
-        </w:rPr>
-        <w:t xml:space="preserve"> should contain the following in the exact order as specified:</w:t>
-      </w:r>
-    </w:p>
-    <w:p>
-      <w:pPr>
-        <w:spacing w:line="240" w:lineRule="auto"/>
-        <w:rPr>
-          <w:rFonts w:asciiTheme="majorHAnsi" w:hAnsiTheme="majorHAnsi" w:cstheme="majorHAnsi"/>
-          <w:sz w:val="24"/>
-        </w:rPr>
-      </w:pPr>
-      <w:r>
-        <w:rPr>
-          <w:rFonts w:asciiTheme="majorHAnsi" w:hAnsiTheme="majorHAnsi" w:cstheme="majorHAnsi"/>
-          <w:sz w:val="24"/>
-        </w:rPr>
-        <w:t>a. Status of this assignment: Complete or Incomplete. If in</w:t>
-      </w:r>
-      <w:r>
-        <w:rPr>
-          <w:rFonts w:asciiTheme="majorHAnsi" w:hAnsiTheme="majorHAnsi" w:cstheme="majorHAnsi"/>
-          <w:sz w:val="24"/>
-        </w:rPr>
-        <w:t>complete, state clearly what is incomplete.</w:t>
-      </w:r>
-      <w:r>
-        <w:rPr>
-          <w:rFonts w:asciiTheme="majorHAnsi" w:hAnsiTheme="majorHAnsi" w:cstheme="majorHAnsi"/>
-          <w:sz w:val="24"/>
-        </w:rPr>
-        <w:br/>
-      </w:r>
-      <w:r>
-        <w:rPr>
-          <w:rFonts w:asciiTheme="majorHAnsi" w:hAnsiTheme="majorHAnsi" w:cstheme="majorHAnsi"/>
-          <w:sz w:val="24"/>
-        </w:rPr>
-        <w:t>b. Time spent on th</w:t>
-      </w:r>
-      <w:r>
-        <w:rPr>
-          <w:rFonts w:asciiTheme="majorHAnsi" w:hAnsiTheme="majorHAnsi" w:cstheme="majorHAnsi"/>
-          <w:sz w:val="24"/>
-        </w:rPr>
-        <w:t>is assignment. Number of hours.</w:t>
-      </w:r>
-      <w:r>
-        <w:rPr>
-          <w:rFonts w:asciiTheme="majorHAnsi" w:hAnsiTheme="majorHAnsi" w:cstheme="majorHAnsi"/>
-          <w:sz w:val="24"/>
-        </w:rPr>
-        <w:br/>
-      </w:r>
-      <w:r>
-        <w:rPr>
-          <w:rFonts w:asciiTheme="majorHAnsi" w:hAnsiTheme="majorHAnsi" w:cstheme="majorHAnsi"/>
-          <w:sz w:val="24"/>
-        </w:rPr>
-        <w:t>c. Things you wish you had been told prior to being given the assignment.</w:t>
-      </w:r>
-    </w:p>
-    <w:p>
-      <w:pPr>
-        <w:spacing w:line="240" w:lineRule="auto"/>
-        <w:rPr>
-          <w:rFonts w:asciiTheme="majorHAnsi" w:hAnsiTheme="majorHAnsi" w:cstheme="majorHAnsi"/>
-          <w:sz w:val="24"/>
-        </w:rPr>
-      </w:pPr>
-      <w:r>
-        <w:rPr>
-          <w:rFonts w:asciiTheme="majorHAnsi" w:hAnsiTheme="majorHAnsi" w:cstheme="majorHAnsi"/>
-          <w:b/>
-          <w:sz w:val="24"/>
-          <w:u w:val="single"/>
-        </w:rPr>
-        <w:t>Design Document (10 pts):</w:t>
-      </w:r>
-      <w:r>
-        <w:rPr>
-          <w:rFonts w:asciiTheme="majorHAnsi" w:hAnsiTheme="majorHAnsi" w:cstheme="majorHAnsi"/>
-          <w:sz w:val="24"/>
-        </w:rPr>
-        <w:t xml:space="preserve"> The design document should be writte</w:t>
-      </w:r>
-      <w:r>
-        <w:rPr>
-          <w:rFonts w:asciiTheme="majorHAnsi" w:hAnsiTheme="majorHAnsi" w:cstheme="majorHAnsi"/>
-          <w:sz w:val="24"/>
-        </w:rPr>
-        <w:t xml:space="preserve">n prior to coding. There should </w:t>
-      </w:r>
-      <w:r>
-        <w:rPr>
-          <w:rFonts w:asciiTheme="majorHAnsi" w:hAnsiTheme="majorHAnsi" w:cstheme="majorHAnsi"/>
-          <w:sz w:val="24"/>
-        </w:rPr>
-        <w:t>not be any code in your design document. No specific templ</w:t>
-      </w:r>
-      <w:r>
-        <w:rPr>
-          <w:rFonts w:asciiTheme="majorHAnsi" w:hAnsiTheme="majorHAnsi" w:cstheme="majorHAnsi"/>
-          <w:sz w:val="24"/>
-        </w:rPr>
-        <w:t xml:space="preserve">ate is provided to you for your </w:t>
-      </w:r>
-      <w:r>
-        <w:rPr>
-          <w:rFonts w:asciiTheme="majorHAnsi" w:hAnsiTheme="majorHAnsi" w:cstheme="majorHAnsi"/>
-          <w:sz w:val="24"/>
-        </w:rPr>
-        <w:t>design. You may draw a diagram to show the architectu</w:t>
-      </w:r>
-      <w:r>
-        <w:rPr>
-          <w:rFonts w:asciiTheme="majorHAnsi" w:hAnsiTheme="majorHAnsi" w:cstheme="majorHAnsi"/>
-          <w:sz w:val="24"/>
-        </w:rPr>
-        <w:t xml:space="preserve">re and the flow of the software </w:t>
-      </w:r>
-      <w:r>
-        <w:rPr>
-          <w:rFonts w:asciiTheme="majorHAnsi" w:hAnsiTheme="majorHAnsi" w:cstheme="majorHAnsi"/>
-          <w:sz w:val="24"/>
-        </w:rPr>
-        <w:t>components, and provide the write-up of your design decisions.</w:t>
-      </w:r>
-    </w:p>
-    <w:p>
-      <w:pPr>
-        <w:spacing w:line="240" w:lineRule="auto"/>
-        <w:rPr>
-          <w:rFonts w:asciiTheme="majorHAnsi" w:hAnsiTheme="majorHAnsi" w:cstheme="majorHAnsi"/>
-          <w:sz w:val="24"/>
-        </w:rPr>
-      </w:pPr>
-      <w:r>
-        <w:rPr>
-          <w:rFonts w:asciiTheme="majorHAnsi" w:hAnsiTheme="majorHAnsi" w:cstheme="majorHAnsi"/>
-          <w:b/>
-          <w:sz w:val="24"/>
-          <w:u w:val="single"/>
-        </w:rPr>
-        <w:t>A working</w:t>
-      </w:r>
-      <w:r>
-        <w:rPr>
-          <w:rFonts w:asciiTheme="majorHAnsi" w:hAnsiTheme="majorHAnsi" w:cstheme="majorHAnsi"/>
-          <w:b/>
-          <w:sz w:val="24"/>
-          <w:u w:val="single"/>
-        </w:rPr>
-        <w:t xml:space="preserve"> data structure implementation</w:t>
-      </w:r>
-      <w:r>
-        <w:rPr>
-          <w:rFonts w:asciiTheme="majorHAnsi" w:hAnsiTheme="majorHAnsi" w:cstheme="majorHAnsi"/>
-          <w:b/>
-          <w:sz w:val="24"/>
-          <w:u w:val="single"/>
-        </w:rPr>
-        <w:t>, Reports &amp; Analysis of Results (89 pts):</w:t>
+        <w:t>A working data structure implementation, Reports &amp; Analysis of Results (89 pts):</w:t>
       </w:r>
       <w:r>
         <w:rPr>
@@ -903,7 +842,7 @@
 </file>
 
 <file path=word/styles.xml><?xml version="1.0" encoding="utf-8"?>
-<w:styles xmlns:mc="http://schemas.openxmlformats.org/markup-compatibility/2006" xmlns:r="http://schemas.openxmlformats.org/officeDocument/2006/relationships" xmlns:w="http://schemas.openxmlformats.org/wordprocessingml/2006/main" xmlns:w14="http://schemas.microsoft.com/office/word/2010/wordml" xmlns:w15="http://schemas.microsoft.com/office/word/2012/wordml" xmlns:w16se="http://schemas.microsoft.com/office/word/2015/wordml/symex" mc:Ignorable="w14 w15 w16se">
+<w:styles xmlns:mc="http://schemas.openxmlformats.org/markup-compatibility/2006" xmlns:r="http://schemas.openxmlformats.org/officeDocument/2006/relationships" xmlns:w="http://schemas.openxmlformats.org/wordprocessingml/2006/main" xmlns:w14="http://schemas.microsoft.com/office/word/2010/wordml" xmlns:w15="http://schemas.microsoft.com/office/word/2012/wordml" xmlns:w16cid="http://schemas.microsoft.com/office/word/2016/wordml/cid" xmlns:w16se="http://schemas.microsoft.com/office/word/2015/wordml/symex" mc:Ignorable="w14 w15 w16se w16cid">
   <w:docDefaults>
     <w:rPrDefault>
       <w:rPr>
@@ -919,7 +858,7 @@
       </w:pPr>
     </w:pPrDefault>
   </w:docDefaults>
-  <w:latentStyles w:defLockedState="0" w:defUIPriority="99" w:defSemiHidden="0" w:defUnhideWhenUsed="0" w:defQFormat="0" w:count="371">
+  <w:latentStyles w:defLockedState="0" w:defUIPriority="99" w:defSemiHidden="0" w:defUnhideWhenUsed="0" w:defQFormat="0" w:count="375">
     <w:lsdException w:name="Normal" w:uiPriority="0" w:qFormat="1"/>
     <w:lsdException w:name="heading 1" w:uiPriority="9" w:qFormat="1"/>
     <w:lsdException w:name="heading 2" w:semiHidden="1" w:uiPriority="9" w:unhideWhenUsed="1" w:qFormat="1"/>
@@ -1025,7 +964,6 @@
     <w:lsdException w:name="HTML Sample" w:semiHidden="1" w:unhideWhenUsed="1"/>
     <w:lsdException w:name="HTML Typewriter" w:semiHidden="1" w:unhideWhenUsed="1"/>
     <w:lsdException w:name="HTML Variable" w:semiHidden="1" w:unhideWhenUsed="1"/>
-    <w:lsdException w:name="Normal Table" w:semiHidden="1" w:unhideWhenUsed="1"/>
     <w:lsdException w:name="annotation subject" w:semiHidden="1" w:unhideWhenUsed="1"/>
     <w:lsdException w:name="No List" w:semiHidden="1" w:unhideWhenUsed="1"/>
     <w:lsdException w:name="Outline List 1" w:semiHidden="1" w:unhideWhenUsed="1"/>
@@ -1069,10 +1007,8 @@
     <w:lsdException w:name="Table Elegant" w:semiHidden="1" w:unhideWhenUsed="1"/>
     <w:lsdException w:name="Table Professional" w:semiHidden="1" w:unhideWhenUsed="1"/>
     <w:lsdException w:name="Table Subtle 1" w:semiHidden="1" w:unhideWhenUsed="1"/>
-    <w:lsdException w:name="Table Subtle 2" w:semiHidden="1" w:unhideWhenUsed="1"/>
     <w:lsdException w:name="Table Web 1" w:semiHidden="1" w:unhideWhenUsed="1"/>
     <w:lsdException w:name="Table Web 2" w:semiHidden="1" w:unhideWhenUsed="1"/>
-    <w:lsdException w:name="Table Web 3" w:semiHidden="1" w:unhideWhenUsed="1"/>
     <w:lsdException w:name="Balloon Text" w:semiHidden="1" w:unhideWhenUsed="1"/>
     <w:lsdException w:name="Table Grid" w:uiPriority="39"/>
     <w:lsdException w:name="Table Theme" w:semiHidden="1" w:unhideWhenUsed="1"/>
@@ -1291,6 +1227,10 @@
     <w:lsdException w:name="List Table 5 Dark Accent 6" w:uiPriority="50"/>
     <w:lsdException w:name="List Table 6 Colorful Accent 6" w:uiPriority="51"/>
     <w:lsdException w:name="List Table 7 Colorful Accent 6" w:uiPriority="52"/>
+    <w:lsdException w:name="Mention" w:semiHidden="1" w:unhideWhenUsed="1"/>
+    <w:lsdException w:name="Smart Hyperlink" w:semiHidden="1" w:unhideWhenUsed="1"/>
+    <w:lsdException w:name="Hashtag" w:semiHidden="1" w:unhideWhenUsed="1"/>
+    <w:lsdException w:name="Unresolved Mention" w:semiHidden="1" w:unhideWhenUsed="1"/>
   </w:latentStyles>
   <w:style w:type="paragraph" w:default="1" w:styleId="Normal">
     <w:name w:val="Normal"/>

</xml_diff>